<commit_message>
cập nhật báo cáo team 3
</commit_message>
<xml_diff>
--- a/BaoCao/DD/Rework/[Team3][RW_DD]QuanLiNPP_GiaoHang_KhuyenMai_BaoCao.docx
+++ b/BaoCao/DD/Rework/[Team3][RW_DD]QuanLiNPP_GiaoHang_KhuyenMai_BaoCao.docx
@@ -1,6 +1,6 @@
 
 <file path=word/document.xml><?xml version="1.0" encoding="utf-8"?>
-<w:document xmlns:wpc="http://schemas.microsoft.com/office/word/2010/wordprocessingCanvas" xmlns:mc="http://schemas.openxmlformats.org/markup-compatibility/2006" xmlns:o="urn:schemas-microsoft-com:office:office" xmlns:r="http://schemas.openxmlformats.org/officeDocument/2006/relationships" xmlns:m="http://schemas.openxmlformats.org/officeDocument/2006/math" xmlns:v="urn:schemas-microsoft-com:vml" xmlns:wp14="http://schemas.microsoft.com/office/word/2010/wordprocessingDrawing" xmlns:wp="http://schemas.openxmlformats.org/drawingml/2006/wordprocessingDrawing" xmlns:w10="urn:schemas-microsoft-com:office:word" xmlns:w="http://schemas.openxmlformats.org/wordprocessingml/2006/main" xmlns:w14="http://schemas.microsoft.com/office/word/2010/wordml" xmlns:w15="http://schemas.microsoft.com/office/word/2012/wordml" xmlns:wpg="http://schemas.microsoft.com/office/word/2010/wordprocessingGroup" xmlns:wpi="http://schemas.microsoft.com/office/word/2010/wordprocessingInk" xmlns:wne="http://schemas.microsoft.com/office/word/2006/wordml" xmlns:wps="http://schemas.microsoft.com/office/word/2010/wordprocessingShape" mc:Ignorable="w14 w15 wp14">
+<w:document xmlns:wpc="http://schemas.microsoft.com/office/word/2010/wordprocessingCanvas" xmlns:cx="http://schemas.microsoft.com/office/drawing/2014/chartex" xmlns:cx1="http://schemas.microsoft.com/office/drawing/2015/9/8/chartex" xmlns:cx2="http://schemas.microsoft.com/office/drawing/2015/10/21/chartex" xmlns:cx3="http://schemas.microsoft.com/office/drawing/2016/5/9/chartex" xmlns:cx4="http://schemas.microsoft.com/office/drawing/2016/5/10/chartex" xmlns:cx5="http://schemas.microsoft.com/office/drawing/2016/5/11/chartex" xmlns:cx6="http://schemas.microsoft.com/office/drawing/2016/5/12/chartex" xmlns:cx7="http://schemas.microsoft.com/office/drawing/2016/5/13/chartex" xmlns:cx8="http://schemas.microsoft.com/office/drawing/2016/5/14/chartex" xmlns:mc="http://schemas.openxmlformats.org/markup-compatibility/2006" xmlns:aink="http://schemas.microsoft.com/office/drawing/2016/ink" xmlns:am3d="http://schemas.microsoft.com/office/drawing/2017/model3d" xmlns:o="urn:schemas-microsoft-com:office:office" xmlns:r="http://schemas.openxmlformats.org/officeDocument/2006/relationships" xmlns:m="http://schemas.openxmlformats.org/officeDocument/2006/math" xmlns:v="urn:schemas-microsoft-com:vml" xmlns:wp14="http://schemas.microsoft.com/office/word/2010/wordprocessingDrawing" xmlns:wp="http://schemas.openxmlformats.org/drawingml/2006/wordprocessingDrawing" xmlns:w10="urn:schemas-microsoft-com:office:word" xmlns:w="http://schemas.openxmlformats.org/wordprocessingml/2006/main" xmlns:w14="http://schemas.microsoft.com/office/word/2010/wordml" xmlns:w15="http://schemas.microsoft.com/office/word/2012/wordml" xmlns:w16se="http://schemas.microsoft.com/office/word/2015/wordml/symex" xmlns:wpg="http://schemas.microsoft.com/office/word/2010/wordprocessingGroup" xmlns:wpi="http://schemas.microsoft.com/office/word/2010/wordprocessingInk" xmlns:wne="http://schemas.microsoft.com/office/word/2006/wordml" xmlns:wps="http://schemas.microsoft.com/office/word/2010/wordprocessingShape" mc:Ignorable="w14 w15 w16se wp14">
   <w:body>
     <w:p>
       <w:pPr>
@@ -31,26 +31,33 @@
         </w:numPr>
       </w:pPr>
       <w:r>
-        <w:lastRenderedPageBreak/>
         <w:t>Sơ đồ lớp hệ thốn</w:t>
       </w:r>
       <w:r>
         <w:rPr>
           <w:noProof/>
         </w:rPr>
+        <w:t>g</w:t>
+      </w:r>
+    </w:p>
+    <w:p>
+      <w:pPr>
+        <w:pStyle w:val="TuNormal"/>
+        <w:numPr>
+          <w:ilvl w:val="0"/>
+          <w:numId w:val="0"/>
+        </w:numPr>
+        <w:ind w:left="-180"/>
+      </w:pPr>
+      <w:r>
+        <w:rPr>
+          <w:noProof/>
+        </w:rPr>
         <w:drawing>
-          <wp:anchor distT="0" distB="0" distL="114300" distR="114300" simplePos="0" relativeHeight="251659264" behindDoc="0" locked="0" layoutInCell="1" allowOverlap="1" wp14:anchorId="382C8440" wp14:editId="1EDA68C3">
-            <wp:simplePos x="0" y="0"/>
-            <wp:positionH relativeFrom="column">
-              <wp:posOffset>-352425</wp:posOffset>
-            </wp:positionH>
-            <wp:positionV relativeFrom="paragraph">
-              <wp:posOffset>0</wp:posOffset>
-            </wp:positionV>
-            <wp:extent cx="9086850" cy="6457950"/>
-            <wp:effectExtent l="0" t="0" r="0" b="0"/>
-            <wp:wrapTopAndBottom/>
-            <wp:docPr id="1" name="Hình ảnh 1"/>
+          <wp:inline distT="0" distB="0" distL="0" distR="0">
+            <wp:extent cx="8229600" cy="5041900"/>
+            <wp:effectExtent l="0" t="0" r="0" b="6350"/>
+            <wp:docPr id="2" name="Hình ảnh 2"/>
             <wp:cNvGraphicFramePr>
               <a:graphicFrameLocks xmlns:a="http://schemas.openxmlformats.org/drawingml/2006/main" noChangeAspect="1"/>
             </wp:cNvGraphicFramePr>
@@ -58,7 +65,7 @@
               <a:graphicData uri="http://schemas.openxmlformats.org/drawingml/2006/picture">
                 <pic:pic xmlns:pic="http://schemas.openxmlformats.org/drawingml/2006/picture">
                   <pic:nvPicPr>
-                    <pic:cNvPr id="1" name="sớ đồ lớp QL GiaoHang.jpg"/>
+                    <pic:cNvPr id="2" name="QL DonGiaoHang.jpg"/>
                     <pic:cNvPicPr/>
                   </pic:nvPicPr>
                   <pic:blipFill>
@@ -76,7 +83,7 @@
                   <pic:spPr>
                     <a:xfrm>
                       <a:off x="0" y="0"/>
-                      <a:ext cx="9086850" cy="6457950"/>
+                      <a:ext cx="8229600" cy="5041900"/>
                     </a:xfrm>
                     <a:prstGeom prst="rect">
                       <a:avLst/>
@@ -85,13 +92,7 @@
                 </pic:pic>
               </a:graphicData>
             </a:graphic>
-            <wp14:sizeRelH relativeFrom="margin">
-              <wp14:pctWidth>0</wp14:pctWidth>
-            </wp14:sizeRelH>
-            <wp14:sizeRelV relativeFrom="margin">
-              <wp14:pctHeight>0</wp14:pctHeight>
-            </wp14:sizeRelV>
-          </wp:anchor>
+          </wp:inline>
         </w:drawing>
       </w:r>
     </w:p>
@@ -104,7 +105,6 @@
         </w:numPr>
       </w:pPr>
       <w:r>
-        <w:lastRenderedPageBreak/>
         <w:t>ViewModel</w:t>
       </w:r>
     </w:p>
@@ -115,37 +115,27 @@
           <w:ilvl w:val="0"/>
           <w:numId w:val="0"/>
         </w:numPr>
-        <w:ind w:left="1296"/>
-      </w:pPr>
-      <w:r>
-        <w:t>DeliveryOrderViewModel</w:t>
-      </w:r>
-    </w:p>
-    <w:p>
-      <w:pPr>
-        <w:pStyle w:val="TuNormal"/>
-        <w:numPr>
-          <w:ilvl w:val="0"/>
-          <w:numId w:val="0"/>
-        </w:numPr>
+        <w:jc w:val="center"/>
+      </w:pPr>
+    </w:p>
+    <w:p>
+      <w:pPr>
+        <w:pStyle w:val="TuNormal"/>
+        <w:numPr>
+          <w:ilvl w:val="0"/>
+          <w:numId w:val="0"/>
+        </w:numPr>
+        <w:jc w:val="center"/>
       </w:pPr>
       <w:r>
         <w:rPr>
           <w:noProof/>
         </w:rPr>
         <w:drawing>
-          <wp:anchor distT="0" distB="0" distL="114300" distR="114300" simplePos="0" relativeHeight="251661312" behindDoc="0" locked="0" layoutInCell="1" allowOverlap="1" wp14:anchorId="3BF1CEB1" wp14:editId="46932B93">
-            <wp:simplePos x="0" y="0"/>
-            <wp:positionH relativeFrom="column">
-              <wp:posOffset>819150</wp:posOffset>
-            </wp:positionH>
-            <wp:positionV relativeFrom="paragraph">
-              <wp:posOffset>1270</wp:posOffset>
-            </wp:positionV>
-            <wp:extent cx="7077075" cy="5105400"/>
-            <wp:effectExtent l="0" t="0" r="9525" b="0"/>
-            <wp:wrapTopAndBottom/>
-            <wp:docPr id="3" name="Hình ảnh 3"/>
+          <wp:inline distT="0" distB="0" distL="0" distR="0">
+            <wp:extent cx="2105025" cy="2924175"/>
+            <wp:effectExtent l="0" t="0" r="9525" b="9525"/>
+            <wp:docPr id="4" name="Hình ảnh 4"/>
             <wp:cNvGraphicFramePr>
               <a:graphicFrameLocks xmlns:a="http://schemas.openxmlformats.org/drawingml/2006/main" noChangeAspect="1"/>
             </wp:cNvGraphicFramePr>
@@ -153,7 +143,7 @@
               <a:graphicData uri="http://schemas.openxmlformats.org/drawingml/2006/picture">
                 <pic:pic xmlns:pic="http://schemas.openxmlformats.org/drawingml/2006/picture">
                   <pic:nvPicPr>
-                    <pic:cNvPr id="3" name="DeliveryOrderVM.jpg"/>
+                    <pic:cNvPr id="4" name="detaildelivery.jpg"/>
                     <pic:cNvPicPr/>
                   </pic:nvPicPr>
                   <pic:blipFill>
@@ -171,7 +161,7 @@
                   <pic:spPr>
                     <a:xfrm>
                       <a:off x="0" y="0"/>
-                      <a:ext cx="7077075" cy="5105400"/>
+                      <a:ext cx="2105025" cy="2924175"/>
                     </a:xfrm>
                     <a:prstGeom prst="rect">
                       <a:avLst/>
@@ -180,7 +170,7 @@
                 </pic:pic>
               </a:graphicData>
             </a:graphic>
-          </wp:anchor>
+          </wp:inline>
         </w:drawing>
       </w:r>
     </w:p>
@@ -192,20 +182,26 @@
           <w:numId w:val="0"/>
         </w:numPr>
         <w:ind w:left="1296"/>
-      </w:pPr>
-      <w:r>
-        <w:lastRenderedPageBreak/>
-        <w:t>DetailedDeliveryOderViewModel</w:t>
-      </w:r>
-    </w:p>
-    <w:p>
-      <w:pPr>
-        <w:pStyle w:val="TuNormal"/>
-        <w:numPr>
-          <w:ilvl w:val="0"/>
-          <w:numId w:val="0"/>
-        </w:numPr>
-        <w:ind w:left="1296"/>
+        <w:jc w:val="center"/>
+        <w:rPr>
+          <w:i/>
+        </w:rPr>
+      </w:pPr>
+      <w:r>
+        <w:rPr>
+          <w:i/>
+        </w:rPr>
+        <w:t>DeliveryOrderViewModel</w:t>
+      </w:r>
+    </w:p>
+    <w:p>
+      <w:pPr>
+        <w:pStyle w:val="TuNormal"/>
+        <w:numPr>
+          <w:ilvl w:val="0"/>
+          <w:numId w:val="0"/>
+        </w:numPr>
+        <w:jc w:val="center"/>
       </w:pPr>
       <w:r>
         <w:rPr>
@@ -213,18 +209,10 @@
         </w:rPr>
         <w:lastRenderedPageBreak/>
         <w:drawing>
-          <wp:anchor distT="0" distB="0" distL="114300" distR="114300" simplePos="0" relativeHeight="251660288" behindDoc="0" locked="0" layoutInCell="1" allowOverlap="1" wp14:anchorId="16FB86FD" wp14:editId="4A76508E">
-            <wp:simplePos x="0" y="0"/>
-            <wp:positionH relativeFrom="column">
-              <wp:posOffset>819150</wp:posOffset>
-            </wp:positionH>
-            <wp:positionV relativeFrom="paragraph">
-              <wp:posOffset>0</wp:posOffset>
-            </wp:positionV>
-            <wp:extent cx="7496810" cy="5943600"/>
-            <wp:effectExtent l="0" t="0" r="8890" b="0"/>
-            <wp:wrapTopAndBottom/>
-            <wp:docPr id="5" name="Hình ảnh 5"/>
+          <wp:inline distT="0" distB="0" distL="0" distR="0">
+            <wp:extent cx="8229600" cy="4370070"/>
+            <wp:effectExtent l="0" t="0" r="0" b="0"/>
+            <wp:docPr id="6" name="Hình ảnh 6"/>
             <wp:cNvGraphicFramePr>
               <a:graphicFrameLocks xmlns:a="http://schemas.openxmlformats.org/drawingml/2006/main" noChangeAspect="1"/>
             </wp:cNvGraphicFramePr>
@@ -232,7 +220,7 @@
               <a:graphicData uri="http://schemas.openxmlformats.org/drawingml/2006/picture">
                 <pic:pic xmlns:pic="http://schemas.openxmlformats.org/drawingml/2006/picture">
                   <pic:nvPicPr>
-                    <pic:cNvPr id="5" name="DetailedDeliveryOrderVM.jpg"/>
+                    <pic:cNvPr id="6" name="chi tiet gh view modal.jpg"/>
                     <pic:cNvPicPr/>
                   </pic:nvPicPr>
                   <pic:blipFill>
@@ -250,7 +238,7 @@
                   <pic:spPr>
                     <a:xfrm>
                       <a:off x="0" y="0"/>
-                      <a:ext cx="7496810" cy="5943600"/>
+                      <a:ext cx="8229600" cy="4370070"/>
                     </a:xfrm>
                     <a:prstGeom prst="rect">
                       <a:avLst/>
@@ -259,7 +247,7 @@
                 </pic:pic>
               </a:graphicData>
             </a:graphic>
-          </wp:anchor>
+          </wp:inline>
         </w:drawing>
       </w:r>
     </w:p>
@@ -271,20 +259,27 @@
           <w:numId w:val="0"/>
         </w:numPr>
         <w:ind w:left="1296"/>
-      </w:pPr>
-      <w:r>
-        <w:lastRenderedPageBreak/>
-        <w:t>CreateDeliveryOderViewModel</w:t>
-      </w:r>
-    </w:p>
-    <w:p>
-      <w:pPr>
-        <w:pStyle w:val="TuNormal"/>
-        <w:numPr>
-          <w:ilvl w:val="0"/>
-          <w:numId w:val="0"/>
-        </w:numPr>
-        <w:ind w:left="1296" w:hanging="576"/>
+        <w:jc w:val="center"/>
+        <w:rPr>
+          <w:i/>
+        </w:rPr>
+      </w:pPr>
+      <w:r>
+        <w:rPr>
+          <w:i/>
+        </w:rPr>
+        <w:t>DetailedDeliveryOderViewModel</w:t>
+      </w:r>
+    </w:p>
+    <w:p>
+      <w:pPr>
+        <w:pStyle w:val="TuNormal"/>
+        <w:numPr>
+          <w:ilvl w:val="0"/>
+          <w:numId w:val="0"/>
+        </w:numPr>
+        <w:ind w:left="1296" w:hanging="1296"/>
+        <w:jc w:val="center"/>
       </w:pPr>
       <w:r>
         <w:rPr>
@@ -293,9 +288,9 @@
         <w:lastRenderedPageBreak/>
         <w:drawing>
           <wp:inline distT="0" distB="0" distL="0" distR="0">
-            <wp:extent cx="7997190" cy="5943600"/>
-            <wp:effectExtent l="0" t="0" r="3810" b="0"/>
-            <wp:docPr id="8" name="Hình ảnh 8"/>
+            <wp:extent cx="8229600" cy="4173855"/>
+            <wp:effectExtent l="0" t="0" r="0" b="0"/>
+            <wp:docPr id="7" name="Hình ảnh 7"/>
             <wp:cNvGraphicFramePr>
               <a:graphicFrameLocks xmlns:a="http://schemas.openxmlformats.org/drawingml/2006/main" noChangeAspect="1"/>
             </wp:cNvGraphicFramePr>
@@ -303,7 +298,7 @@
               <a:graphicData uri="http://schemas.openxmlformats.org/drawingml/2006/picture">
                 <pic:pic xmlns:pic="http://schemas.openxmlformats.org/drawingml/2006/picture">
                   <pic:nvPicPr>
-                    <pic:cNvPr id="8" name="CreateDeliveryOrderVM.jpg"/>
+                    <pic:cNvPr id="7" name="tạo ct giao.jpg"/>
                     <pic:cNvPicPr/>
                   </pic:nvPicPr>
                   <pic:blipFill>
@@ -321,7 +316,7 @@
                   <pic:spPr>
                     <a:xfrm>
                       <a:off x="0" y="0"/>
-                      <a:ext cx="7997190" cy="5943600"/>
+                      <a:ext cx="8229600" cy="4173855"/>
                     </a:xfrm>
                     <a:prstGeom prst="rect">
                       <a:avLst/>
@@ -341,6 +336,129 @@
           <w:ilvl w:val="0"/>
           <w:numId w:val="0"/>
         </w:numPr>
+        <w:ind w:left="1296" w:hanging="576"/>
+        <w:jc w:val="center"/>
+        <w:rPr>
+          <w:i/>
+        </w:rPr>
+      </w:pPr>
+      <w:r>
+        <w:rPr>
+          <w:i/>
+        </w:rPr>
+        <w:t>CreateDeliveryOderViewModel</w:t>
+      </w:r>
+    </w:p>
+    <w:p>
+      <w:pPr>
+        <w:pStyle w:val="TuNormal"/>
+        <w:numPr>
+          <w:ilvl w:val="0"/>
+          <w:numId w:val="0"/>
+        </w:numPr>
+        <w:ind w:left="1296" w:hanging="576"/>
+        <w:jc w:val="center"/>
+      </w:pPr>
+    </w:p>
+    <w:p>
+      <w:pPr>
+        <w:pStyle w:val="TuNormal"/>
+        <w:numPr>
+          <w:ilvl w:val="0"/>
+          <w:numId w:val="0"/>
+        </w:numPr>
+        <w:ind w:left="1296" w:hanging="576"/>
+        <w:jc w:val="center"/>
+      </w:pPr>
+      <w:r>
+        <w:rPr>
+          <w:noProof/>
+        </w:rPr>
+        <w:lastRenderedPageBreak/>
+        <w:drawing>
+          <wp:inline distT="0" distB="0" distL="0" distR="0">
+            <wp:extent cx="2695575" cy="4010025"/>
+            <wp:effectExtent l="0" t="0" r="9525" b="9525"/>
+            <wp:docPr id="12" name="Hình ảnh 12"/>
+            <wp:cNvGraphicFramePr>
+              <a:graphicFrameLocks xmlns:a="http://schemas.openxmlformats.org/drawingml/2006/main" noChangeAspect="1"/>
+            </wp:cNvGraphicFramePr>
+            <a:graphic xmlns:a="http://schemas.openxmlformats.org/drawingml/2006/main">
+              <a:graphicData uri="http://schemas.openxmlformats.org/drawingml/2006/picture">
+                <pic:pic xmlns:pic="http://schemas.openxmlformats.org/drawingml/2006/picture">
+                  <pic:nvPicPr>
+                    <pic:cNvPr id="12" name="tạo bill model.jpg"/>
+                    <pic:cNvPicPr/>
+                  </pic:nvPicPr>
+                  <pic:blipFill>
+                    <a:blip r:embed="rId11">
+                      <a:extLst>
+                        <a:ext uri="{28A0092B-C50C-407E-A947-70E740481C1C}">
+                          <a14:useLocalDpi xmlns:a14="http://schemas.microsoft.com/office/drawing/2010/main" val="0"/>
+                        </a:ext>
+                      </a:extLst>
+                    </a:blip>
+                    <a:stretch>
+                      <a:fillRect/>
+                    </a:stretch>
+                  </pic:blipFill>
+                  <pic:spPr>
+                    <a:xfrm>
+                      <a:off x="0" y="0"/>
+                      <a:ext cx="2695575" cy="4010025"/>
+                    </a:xfrm>
+                    <a:prstGeom prst="rect">
+                      <a:avLst/>
+                    </a:prstGeom>
+                  </pic:spPr>
+                </pic:pic>
+              </a:graphicData>
+            </a:graphic>
+          </wp:inline>
+        </w:drawing>
+      </w:r>
+      <w:bookmarkStart w:id="0" w:name="_GoBack"/>
+      <w:bookmarkEnd w:id="0"/>
+    </w:p>
+    <w:p>
+      <w:pPr>
+        <w:pStyle w:val="TuNormal"/>
+        <w:numPr>
+          <w:ilvl w:val="0"/>
+          <w:numId w:val="0"/>
+        </w:numPr>
+        <w:ind w:left="1296" w:hanging="576"/>
+        <w:jc w:val="center"/>
+        <w:rPr>
+          <w:i/>
+        </w:rPr>
+      </w:pPr>
+      <w:r>
+        <w:rPr>
+          <w:i/>
+        </w:rPr>
+        <w:t>Create</w:t>
+      </w:r>
+      <w:r>
+        <w:rPr>
+          <w:i/>
+        </w:rPr>
+        <w:t>Bill</w:t>
+      </w:r>
+      <w:r>
+        <w:rPr>
+          <w:i/>
+        </w:rPr>
+        <w:t>ViewModel</w:t>
+      </w:r>
+    </w:p>
+    <w:p>
+      <w:pPr>
+        <w:pStyle w:val="TuNormal"/>
+        <w:numPr>
+          <w:ilvl w:val="0"/>
+          <w:numId w:val="0"/>
+        </w:numPr>
         <w:ind w:left="1296"/>
       </w:pPr>
     </w:p>
@@ -388,10 +506,7 @@
         <w:ind w:left="1296" w:hanging="576"/>
       </w:pPr>
       <w:r>
-        <w:t>Th</w:t>
-      </w:r>
-      <w:r>
-        <w:t xml:space="preserve">m chiếu: [FR-01] </w:t>
+        <w:t xml:space="preserve">Thm chiếu: [FR-01] </w:t>
       </w:r>
       <w:r>
         <w:t>UC</w:t>
@@ -412,6 +527,7 @@
         <w:rPr>
           <w:noProof/>
         </w:rPr>
+        <w:lastRenderedPageBreak/>
         <w:drawing>
           <wp:inline distT="0" distB="0" distL="0" distR="0">
             <wp:extent cx="8229600" cy="2860040"/>
@@ -428,7 +544,7 @@
                     <pic:cNvPicPr/>
                   </pic:nvPicPr>
                   <pic:blipFill>
-                    <a:blip r:embed="rId11">
+                    <a:blip r:embed="rId12">
                       <a:extLst>
                         <a:ext uri="{28A0092B-C50C-407E-A947-70E740481C1C}">
                           <a14:useLocalDpi xmlns:a14="http://schemas.microsoft.com/office/drawing/2010/main" val="0"/>
@@ -530,7 +646,7 @@
                     <pic:cNvPicPr/>
                   </pic:nvPicPr>
                   <pic:blipFill>
-                    <a:blip r:embed="rId11">
+                    <a:blip r:embed="rId12">
                       <a:extLst>
                         <a:ext uri="{28A0092B-C50C-407E-A947-70E740481C1C}">
                           <a14:useLocalDpi xmlns:a14="http://schemas.microsoft.com/office/drawing/2010/main" val="0"/>
@@ -632,7 +748,7 @@
                     <pic:cNvPicPr/>
                   </pic:nvPicPr>
                   <pic:blipFill>
-                    <a:blip r:embed="rId12">
+                    <a:blip r:embed="rId13">
                       <a:extLst>
                         <a:ext uri="{28A0092B-C50C-407E-A947-70E740481C1C}">
                           <a14:useLocalDpi xmlns:a14="http://schemas.microsoft.com/office/drawing/2010/main" val="0"/>
@@ -723,7 +839,7 @@
                     <pic:cNvPicPr/>
                   </pic:nvPicPr>
                   <pic:blipFill>
-                    <a:blip r:embed="rId13">
+                    <a:blip r:embed="rId14">
                       <a:extLst>
                         <a:ext uri="{28A0092B-C50C-407E-A947-70E740481C1C}">
                           <a14:useLocalDpi xmlns:a14="http://schemas.microsoft.com/office/drawing/2010/main" val="0"/>
@@ -827,7 +943,7 @@
                     <pic:cNvPicPr/>
                   </pic:nvPicPr>
                   <pic:blipFill>
-                    <a:blip r:embed="rId14"/>
+                    <a:blip r:embed="rId15"/>
                     <a:stretch>
                       <a:fillRect/>
                     </a:stretch>
@@ -895,108 +1011,6 @@
             <wp:extent cx="7435686" cy="2633472"/>
             <wp:effectExtent l="0" t="0" r="0" b="0"/>
             <wp:docPr id="18" name="Picture 18"/>
-            <wp:cNvGraphicFramePr>
-              <a:graphicFrameLocks xmlns:a="http://schemas.openxmlformats.org/drawingml/2006/main" noChangeAspect="1"/>
-            </wp:cNvGraphicFramePr>
-            <a:graphic xmlns:a="http://schemas.openxmlformats.org/drawingml/2006/main">
-              <a:graphicData uri="http://schemas.openxmlformats.org/drawingml/2006/picture">
-                <pic:pic xmlns:pic="http://schemas.openxmlformats.org/drawingml/2006/picture">
-                  <pic:nvPicPr>
-                    <pic:cNvPr id="1" name=""/>
-                    <pic:cNvPicPr/>
-                  </pic:nvPicPr>
-                  <pic:blipFill>
-                    <a:blip r:embed="rId15"/>
-                    <a:stretch>
-                      <a:fillRect/>
-                    </a:stretch>
-                  </pic:blipFill>
-                  <pic:spPr>
-                    <a:xfrm>
-                      <a:off x="0" y="0"/>
-                      <a:ext cx="7443489" cy="2636236"/>
-                    </a:xfrm>
-                    <a:prstGeom prst="rect">
-                      <a:avLst/>
-                    </a:prstGeom>
-                  </pic:spPr>
-                </pic:pic>
-              </a:graphicData>
-            </a:graphic>
-          </wp:inline>
-        </w:drawing>
-      </w:r>
-    </w:p>
-    <w:p>
-      <w:pPr>
-        <w:pStyle w:val="TuStyle-Title1"/>
-        <w:numPr>
-          <w:ilvl w:val="0"/>
-          <w:numId w:val="0"/>
-        </w:numPr>
-        <w:ind w:left="576" w:hanging="576"/>
-        <w:jc w:val="center"/>
-      </w:pPr>
-    </w:p>
-    <w:p>
-      <w:pPr>
-        <w:pStyle w:val="TuNormal"/>
-        <w:numPr>
-          <w:ilvl w:val="2"/>
-          <w:numId w:val="1"/>
-        </w:numPr>
-      </w:pPr>
-      <w:r>
-        <w:t>Sơ đồ lớp chi tiết</w:t>
-      </w:r>
-    </w:p>
-    <w:p>
-      <w:pPr>
-        <w:pStyle w:val="MyTable"/>
-        <w:ind w:left="1440"/>
-      </w:pPr>
-      <w:r>
-        <w:t xml:space="preserve">Mã số: </w:t>
-      </w:r>
-      <w:r>
-        <w:rPr>
-          <w:b/>
-        </w:rPr>
-        <w:t>DCLS_Promotion</w:t>
-      </w:r>
-    </w:p>
-    <w:p>
-      <w:pPr>
-        <w:pStyle w:val="MyTable"/>
-        <w:ind w:left="1440"/>
-      </w:pPr>
-      <w:r>
-        <w:t xml:space="preserve">Tham chiếu: [FR-01] </w:t>
-      </w:r>
-      <w:r>
-        <w:rPr>
-          <w:noProof/>
-        </w:rPr>
-        <w:t>[UCCN-23] [UCCN-25] UCCN-26]  [UCCN-27] [UCNV-28] [UCCN-29]</w:t>
-      </w:r>
-      <w:r>
-        <w:t>, CLS_18, CLS_19, CLS_20.</w:t>
-      </w:r>
-    </w:p>
-    <w:p>
-      <w:pPr>
-        <w:pStyle w:val="MyTable"/>
-      </w:pPr>
-      <w:r>
-        <w:rPr>
-          <w:noProof/>
-        </w:rPr>
-        <w:lastRenderedPageBreak/>
-        <w:drawing>
-          <wp:inline distT="0" distB="0" distL="0" distR="0" wp14:anchorId="2CB8C3B3" wp14:editId="47386419">
-            <wp:extent cx="8229600" cy="1791335"/>
-            <wp:effectExtent l="0" t="0" r="0" b="0"/>
-            <wp:docPr id="21" name="Picture 21"/>
             <wp:cNvGraphicFramePr>
               <a:graphicFrameLocks xmlns:a="http://schemas.openxmlformats.org/drawingml/2006/main" noChangeAspect="1"/>
             </wp:cNvGraphicFramePr>
@@ -1016,7 +1030,7 @@
                   <pic:spPr>
                     <a:xfrm>
                       <a:off x="0" y="0"/>
-                      <a:ext cx="8229600" cy="1791335"/>
+                      <a:ext cx="7443489" cy="2636236"/>
                     </a:xfrm>
                     <a:prstGeom prst="rect">
                       <a:avLst/>
@@ -1031,10 +1045,25 @@
     </w:p>
     <w:p>
       <w:pPr>
-        <w:pStyle w:val="MyTable"/>
-      </w:pPr>
-      <w:r>
-        <w:br w:type="page"/>
+        <w:pStyle w:val="TuStyle-Title1"/>
+        <w:numPr>
+          <w:ilvl w:val="0"/>
+          <w:numId w:val="0"/>
+        </w:numPr>
+        <w:ind w:left="576" w:hanging="576"/>
+        <w:jc w:val="center"/>
+      </w:pPr>
+    </w:p>
+    <w:p>
+      <w:pPr>
+        <w:pStyle w:val="TuNormal"/>
+        <w:numPr>
+          <w:ilvl w:val="2"/>
+          <w:numId w:val="1"/>
+        </w:numPr>
+      </w:pPr>
+      <w:r>
+        <w:t>Sơ đồ lớp chi tiết</w:t>
       </w:r>
     </w:p>
     <w:p>
@@ -1043,14 +1072,13 @@
         <w:ind w:left="1440"/>
       </w:pPr>
       <w:r>
-        <w:lastRenderedPageBreak/>
         <w:t xml:space="preserve">Mã số: </w:t>
       </w:r>
       <w:r>
         <w:rPr>
           <w:b/>
         </w:rPr>
-        <w:t>DCLS_PromotionProducts</w:t>
+        <w:t>DCLS_Promotion</w:t>
       </w:r>
     </w:p>
     <w:p>
@@ -1068,29 +1096,23 @@
         <w:t>[UCCN-23] [UCCN-25] UCCN-26]  [UCCN-27] [UCNV-28] [UCCN-29]</w:t>
       </w:r>
       <w:r>
-        <w:t>, CLS_19</w:t>
-      </w:r>
-      <w:r>
-        <w:t>.</w:t>
+        <w:t>, CLS_18, CLS_19, CLS_20.</w:t>
       </w:r>
     </w:p>
     <w:p>
       <w:pPr>
         <w:pStyle w:val="MyTable"/>
-        <w:rPr>
-          <w:sz w:val="26"/>
-          <w:szCs w:val="26"/>
-        </w:rPr>
       </w:pPr>
       <w:r>
         <w:rPr>
           <w:noProof/>
         </w:rPr>
+        <w:lastRenderedPageBreak/>
         <w:drawing>
-          <wp:inline distT="0" distB="0" distL="0" distR="0" wp14:anchorId="5964E427" wp14:editId="0E919A8A">
-            <wp:extent cx="8229600" cy="2734310"/>
-            <wp:effectExtent l="0" t="0" r="0" b="8890"/>
-            <wp:docPr id="19" name="Picture 19"/>
+          <wp:inline distT="0" distB="0" distL="0" distR="0" wp14:anchorId="2CB8C3B3" wp14:editId="47386419">
+            <wp:extent cx="8229600" cy="1791335"/>
+            <wp:effectExtent l="0" t="0" r="0" b="0"/>
+            <wp:docPr id="21" name="Picture 21"/>
             <wp:cNvGraphicFramePr>
               <a:graphicFrameLocks xmlns:a="http://schemas.openxmlformats.org/drawingml/2006/main" noChangeAspect="1"/>
             </wp:cNvGraphicFramePr>
@@ -1110,6 +1132,100 @@
                   <pic:spPr>
                     <a:xfrm>
                       <a:off x="0" y="0"/>
+                      <a:ext cx="8229600" cy="1791335"/>
+                    </a:xfrm>
+                    <a:prstGeom prst="rect">
+                      <a:avLst/>
+                    </a:prstGeom>
+                  </pic:spPr>
+                </pic:pic>
+              </a:graphicData>
+            </a:graphic>
+          </wp:inline>
+        </w:drawing>
+      </w:r>
+    </w:p>
+    <w:p>
+      <w:pPr>
+        <w:pStyle w:val="MyTable"/>
+      </w:pPr>
+      <w:r>
+        <w:br w:type="page"/>
+      </w:r>
+    </w:p>
+    <w:p>
+      <w:pPr>
+        <w:pStyle w:val="MyTable"/>
+        <w:ind w:left="1440"/>
+      </w:pPr>
+      <w:r>
+        <w:lastRenderedPageBreak/>
+        <w:t xml:space="preserve">Mã số: </w:t>
+      </w:r>
+      <w:r>
+        <w:rPr>
+          <w:b/>
+        </w:rPr>
+        <w:t>DCLS_PromotionProducts</w:t>
+      </w:r>
+    </w:p>
+    <w:p>
+      <w:pPr>
+        <w:pStyle w:val="MyTable"/>
+        <w:ind w:left="1440"/>
+      </w:pPr>
+      <w:r>
+        <w:t xml:space="preserve">Tham chiếu: [FR-01] </w:t>
+      </w:r>
+      <w:r>
+        <w:rPr>
+          <w:noProof/>
+        </w:rPr>
+        <w:t>[UCCN-23] [UCCN-25] UCCN-26]  [UCCN-27] [UCNV-28] [UCCN-29]</w:t>
+      </w:r>
+      <w:r>
+        <w:t>, CLS_19</w:t>
+      </w:r>
+      <w:r>
+        <w:t>.</w:t>
+      </w:r>
+    </w:p>
+    <w:p>
+      <w:pPr>
+        <w:pStyle w:val="MyTable"/>
+        <w:rPr>
+          <w:sz w:val="26"/>
+          <w:szCs w:val="26"/>
+        </w:rPr>
+      </w:pPr>
+      <w:r>
+        <w:rPr>
+          <w:noProof/>
+        </w:rPr>
+        <w:drawing>
+          <wp:inline distT="0" distB="0" distL="0" distR="0" wp14:anchorId="5964E427" wp14:editId="0E919A8A">
+            <wp:extent cx="8229600" cy="2734310"/>
+            <wp:effectExtent l="0" t="0" r="0" b="8890"/>
+            <wp:docPr id="19" name="Picture 19"/>
+            <wp:cNvGraphicFramePr>
+              <a:graphicFrameLocks xmlns:a="http://schemas.openxmlformats.org/drawingml/2006/main" noChangeAspect="1"/>
+            </wp:cNvGraphicFramePr>
+            <a:graphic xmlns:a="http://schemas.openxmlformats.org/drawingml/2006/main">
+              <a:graphicData uri="http://schemas.openxmlformats.org/drawingml/2006/picture">
+                <pic:pic xmlns:pic="http://schemas.openxmlformats.org/drawingml/2006/picture">
+                  <pic:nvPicPr>
+                    <pic:cNvPr id="1" name=""/>
+                    <pic:cNvPicPr/>
+                  </pic:nvPicPr>
+                  <pic:blipFill>
+                    <a:blip r:embed="rId18"/>
+                    <a:stretch>
+                      <a:fillRect/>
+                    </a:stretch>
+                  </pic:blipFill>
+                  <pic:spPr>
+                    <a:xfrm>
+                      <a:off x="0" y="0"/>
                       <a:ext cx="8229600" cy="2734310"/>
                     </a:xfrm>
                     <a:prstGeom prst="rect">
@@ -1193,7 +1309,7 @@
                     <pic:cNvPicPr/>
                   </pic:nvPicPr>
                   <pic:blipFill>
-                    <a:blip r:embed="rId18"/>
+                    <a:blip r:embed="rId19"/>
                     <a:stretch>
                       <a:fillRect/>
                     </a:stretch>
@@ -1276,10 +1392,10 @@
             <v:path o:extrusionok="f" gradientshapeok="t" o:connecttype="rect"/>
             <o:lock v:ext="edit" aspectratio="t"/>
           </v:shapetype>
-          <v:shape id="_x0000_i1025" type="#_x0000_t75" style="width:467.25pt;height:318pt" o:ole="">
-            <v:imagedata r:id="rId19" o:title=""/>
+          <v:shape id="_x0000_i1025" type="#_x0000_t75" style="width:467.05pt;height:317.45pt" o:ole="">
+            <v:imagedata r:id="rId20" o:title=""/>
           </v:shape>
-          <o:OLEObject Type="Embed" ProgID="Visio.Drawing.15" ShapeID="_x0000_i1025" DrawAspect="Content" ObjectID="_1571915166" r:id="rId20"/>
+          <o:OLEObject Type="Embed" ProgID="Visio.Drawing.15" ShapeID="_x0000_i1025" DrawAspect="Content" ObjectID="_1572077198" r:id="rId21"/>
         </w:object>
       </w:r>
     </w:p>
@@ -1333,10 +1449,10 @@
       </w:pPr>
       <w:r>
         <w:object w:dxaOrig="14806" w:dyaOrig="10231">
-          <v:shape id="_x0000_i1026" type="#_x0000_t75" style="width:9in;height:447.75pt" o:ole="">
-            <v:imagedata r:id="rId21" o:title=""/>
+          <v:shape id="_x0000_i1026" type="#_x0000_t75" style="width:9in;height:447.65pt" o:ole="">
+            <v:imagedata r:id="rId22" o:title=""/>
           </v:shape>
-          <o:OLEObject Type="Embed" ProgID="Visio.Drawing.15" ShapeID="_x0000_i1026" DrawAspect="Content" ObjectID="_1571915167" r:id="rId22"/>
+          <o:OLEObject Type="Embed" ProgID="Visio.Drawing.15" ShapeID="_x0000_i1026" DrawAspect="Content" ObjectID="_1572077199" r:id="rId23"/>
         </w:object>
       </w:r>
     </w:p>
@@ -1359,6 +1475,7 @@
         </w:numPr>
       </w:pPr>
       <w:r>
+        <w:lastRenderedPageBreak/>
         <w:t>SalesReportDetailViewModel</w:t>
       </w:r>
     </w:p>
@@ -1383,10 +1500,10 @@
       </w:pPr>
       <w:r>
         <w:object w:dxaOrig="14011" w:dyaOrig="7396">
-          <v:shape id="_x0000_i1027" type="#_x0000_t75" style="width:647.25pt;height:342pt" o:ole="">
-            <v:imagedata r:id="rId23" o:title=""/>
+          <v:shape id="_x0000_i1027" type="#_x0000_t75" style="width:647.35pt;height:341.85pt" o:ole="">
+            <v:imagedata r:id="rId24" o:title=""/>
           </v:shape>
-          <o:OLEObject Type="Embed" ProgID="Visio.Drawing.15" ShapeID="_x0000_i1027" DrawAspect="Content" ObjectID="_1571915168" r:id="rId24"/>
+          <o:OLEObject Type="Embed" ProgID="Visio.Drawing.15" ShapeID="_x0000_i1027" DrawAspect="Content" ObjectID="_1572077200" r:id="rId25"/>
         </w:object>
       </w:r>
     </w:p>
@@ -1445,6 +1562,7 @@
         </w:rPr>
       </w:pPr>
       <w:r>
+        <w:lastRenderedPageBreak/>
         <w:t xml:space="preserve">Mã số: </w:t>
       </w:r>
       <w:r>
@@ -1521,10 +1639,10 @@
       </w:pPr>
       <w:r>
         <w:object w:dxaOrig="9106" w:dyaOrig="7381">
-          <v:shape id="_x0000_i1028" type="#_x0000_t75" style="width:455.25pt;height:369pt" o:ole="">
-            <v:imagedata r:id="rId25" o:title=""/>
+          <v:shape id="_x0000_i1028" type="#_x0000_t75" style="width:455.15pt;height:368.75pt" o:ole="">
+            <v:imagedata r:id="rId26" o:title=""/>
           </v:shape>
-          <o:OLEObject Type="Embed" ProgID="Visio.Drawing.15" ShapeID="_x0000_i1028" DrawAspect="Content" ObjectID="_1571915169" r:id="rId26"/>
+          <o:OLEObject Type="Embed" ProgID="Visio.Drawing.15" ShapeID="_x0000_i1028" DrawAspect="Content" ObjectID="_1572077201" r:id="rId27"/>
         </w:object>
       </w:r>
     </w:p>
@@ -1551,7 +1669,6 @@
         </w:rPr>
       </w:pPr>
       <w:r>
-        <w:lastRenderedPageBreak/>
         <w:t xml:space="preserve">Mã số: </w:t>
       </w:r>
       <w:r>
@@ -1618,10 +1735,10 @@
       </w:pPr>
       <w:r>
         <w:object w:dxaOrig="9106" w:dyaOrig="7381">
-          <v:shape id="_x0000_i1029" type="#_x0000_t75" style="width:455.25pt;height:369pt" o:ole="">
-            <v:imagedata r:id="rId27" o:title=""/>
+          <v:shape id="_x0000_i1029" type="#_x0000_t75" style="width:455.15pt;height:368.75pt" o:ole="">
+            <v:imagedata r:id="rId28" o:title=""/>
           </v:shape>
-          <o:OLEObject Type="Embed" ProgID="Visio.Drawing.15" ShapeID="_x0000_i1029" DrawAspect="Content" ObjectID="_1571915170" r:id="rId28"/>
+          <o:OLEObject Type="Embed" ProgID="Visio.Drawing.15" ShapeID="_x0000_i1029" DrawAspect="Content" ObjectID="_1572077202" r:id="rId29"/>
         </w:object>
       </w:r>
     </w:p>
@@ -1663,7 +1780,6 @@
         <w:ind w:left="720"/>
       </w:pPr>
       <w:r>
-        <w:lastRenderedPageBreak/>
         <w:t>Sơ đồ chi tiết</w:t>
       </w:r>
     </w:p>
@@ -1712,6 +1828,7 @@
         <w:ind w:left="1296"/>
       </w:pPr>
       <w:r>
+        <w:lastRenderedPageBreak/>
         <w:t>Tham chiếu:</w:t>
       </w:r>
       <w:r>
@@ -1757,10 +1874,10 @@
       </w:r>
       <w:r>
         <w:object w:dxaOrig="8490" w:dyaOrig="6360">
-          <v:shape id="_x0000_i1030" type="#_x0000_t75" style="width:424.5pt;height:318pt" o:ole="">
-            <v:imagedata r:id="rId29" o:title=""/>
+          <v:shape id="_x0000_i1030" type="#_x0000_t75" style="width:424.5pt;height:318.05pt" o:ole="">
+            <v:imagedata r:id="rId30" o:title=""/>
           </v:shape>
-          <o:OLEObject Type="Embed" ProgID="Visio.Drawing.15" ShapeID="_x0000_i1030" DrawAspect="Content" ObjectID="_1571915171" r:id="rId30"/>
+          <o:OLEObject Type="Embed" ProgID="Visio.Drawing.15" ShapeID="_x0000_i1030" DrawAspect="Content" ObjectID="_1572077203" r:id="rId31"/>
         </w:object>
       </w:r>
     </w:p>
@@ -1774,10 +1891,7 @@
         <w:ind w:left="720"/>
       </w:pPr>
     </w:p>
-    <w:p>
-      <w:bookmarkStart w:id="0" w:name="_GoBack"/>
-      <w:bookmarkEnd w:id="0"/>
-    </w:p>
+    <w:p/>
     <w:sectPr>
       <w:pgSz w:w="15840" w:h="12240" w:orient="landscape"/>
       <w:pgMar w:top="1440" w:right="1440" w:bottom="1440" w:left="1440" w:header="720" w:footer="720" w:gutter="0"/>
@@ -1789,7 +1903,7 @@
 </file>
 
 <file path=word/endnotes.xml><?xml version="1.0" encoding="utf-8"?>
-<w:endnotes xmlns:wpc="http://schemas.microsoft.com/office/word/2010/wordprocessingCanvas" xmlns:mc="http://schemas.openxmlformats.org/markup-compatibility/2006" xmlns:o="urn:schemas-microsoft-com:office:office" xmlns:r="http://schemas.openxmlformats.org/officeDocument/2006/relationships" xmlns:m="http://schemas.openxmlformats.org/officeDocument/2006/math" xmlns:v="urn:schemas-microsoft-com:vml" xmlns:wp14="http://schemas.microsoft.com/office/word/2010/wordprocessingDrawing" xmlns:wp="http://schemas.openxmlformats.org/drawingml/2006/wordprocessingDrawing" xmlns:w10="urn:schemas-microsoft-com:office:word" xmlns:w="http://schemas.openxmlformats.org/wordprocessingml/2006/main" xmlns:w14="http://schemas.microsoft.com/office/word/2010/wordml" xmlns:w15="http://schemas.microsoft.com/office/word/2012/wordml" xmlns:wpg="http://schemas.microsoft.com/office/word/2010/wordprocessingGroup" xmlns:wpi="http://schemas.microsoft.com/office/word/2010/wordprocessingInk" xmlns:wne="http://schemas.microsoft.com/office/word/2006/wordml" xmlns:wps="http://schemas.microsoft.com/office/word/2010/wordprocessingShape" mc:Ignorable="w14 w15 wp14">
+<w:endnotes xmlns:wpc="http://schemas.microsoft.com/office/word/2010/wordprocessingCanvas" xmlns:cx="http://schemas.microsoft.com/office/drawing/2014/chartex" xmlns:cx1="http://schemas.microsoft.com/office/drawing/2015/9/8/chartex" xmlns:cx2="http://schemas.microsoft.com/office/drawing/2015/10/21/chartex" xmlns:cx3="http://schemas.microsoft.com/office/drawing/2016/5/9/chartex" xmlns:cx4="http://schemas.microsoft.com/office/drawing/2016/5/10/chartex" xmlns:cx5="http://schemas.microsoft.com/office/drawing/2016/5/11/chartex" xmlns:cx6="http://schemas.microsoft.com/office/drawing/2016/5/12/chartex" xmlns:cx7="http://schemas.microsoft.com/office/drawing/2016/5/13/chartex" xmlns:cx8="http://schemas.microsoft.com/office/drawing/2016/5/14/chartex" xmlns:mc="http://schemas.openxmlformats.org/markup-compatibility/2006" xmlns:aink="http://schemas.microsoft.com/office/drawing/2016/ink" xmlns:am3d="http://schemas.microsoft.com/office/drawing/2017/model3d" xmlns:o="urn:schemas-microsoft-com:office:office" xmlns:r="http://schemas.openxmlformats.org/officeDocument/2006/relationships" xmlns:m="http://schemas.openxmlformats.org/officeDocument/2006/math" xmlns:v="urn:schemas-microsoft-com:vml" xmlns:wp14="http://schemas.microsoft.com/office/word/2010/wordprocessingDrawing" xmlns:wp="http://schemas.openxmlformats.org/drawingml/2006/wordprocessingDrawing" xmlns:w10="urn:schemas-microsoft-com:office:word" xmlns:w="http://schemas.openxmlformats.org/wordprocessingml/2006/main" xmlns:w14="http://schemas.microsoft.com/office/word/2010/wordml" xmlns:w15="http://schemas.microsoft.com/office/word/2012/wordml" xmlns:w16se="http://schemas.microsoft.com/office/word/2015/wordml/symex" xmlns:wpg="http://schemas.microsoft.com/office/word/2010/wordprocessingGroup" xmlns:wpi="http://schemas.microsoft.com/office/word/2010/wordprocessingInk" xmlns:wne="http://schemas.microsoft.com/office/word/2006/wordml" xmlns:wps="http://schemas.microsoft.com/office/word/2010/wordprocessingShape" mc:Ignorable="w14 w15 w16se wp14">
   <w:endnote w:type="separator" w:id="-1">
     <w:p>
       <w:pPr>
@@ -1814,7 +1928,7 @@
 </file>
 
 <file path=word/footnotes.xml><?xml version="1.0" encoding="utf-8"?>
-<w:footnotes xmlns:wpc="http://schemas.microsoft.com/office/word/2010/wordprocessingCanvas" xmlns:mc="http://schemas.openxmlformats.org/markup-compatibility/2006" xmlns:o="urn:schemas-microsoft-com:office:office" xmlns:r="http://schemas.openxmlformats.org/officeDocument/2006/relationships" xmlns:m="http://schemas.openxmlformats.org/officeDocument/2006/math" xmlns:v="urn:schemas-microsoft-com:vml" xmlns:wp14="http://schemas.microsoft.com/office/word/2010/wordprocessingDrawing" xmlns:wp="http://schemas.openxmlformats.org/drawingml/2006/wordprocessingDrawing" xmlns:w10="urn:schemas-microsoft-com:office:word" xmlns:w="http://schemas.openxmlformats.org/wordprocessingml/2006/main" xmlns:w14="http://schemas.microsoft.com/office/word/2010/wordml" xmlns:w15="http://schemas.microsoft.com/office/word/2012/wordml" xmlns:wpg="http://schemas.microsoft.com/office/word/2010/wordprocessingGroup" xmlns:wpi="http://schemas.microsoft.com/office/word/2010/wordprocessingInk" xmlns:wne="http://schemas.microsoft.com/office/word/2006/wordml" xmlns:wps="http://schemas.microsoft.com/office/word/2010/wordprocessingShape" mc:Ignorable="w14 w15 wp14">
+<w:footnotes xmlns:wpc="http://schemas.microsoft.com/office/word/2010/wordprocessingCanvas" xmlns:cx="http://schemas.microsoft.com/office/drawing/2014/chartex" xmlns:cx1="http://schemas.microsoft.com/office/drawing/2015/9/8/chartex" xmlns:cx2="http://schemas.microsoft.com/office/drawing/2015/10/21/chartex" xmlns:cx3="http://schemas.microsoft.com/office/drawing/2016/5/9/chartex" xmlns:cx4="http://schemas.microsoft.com/office/drawing/2016/5/10/chartex" xmlns:cx5="http://schemas.microsoft.com/office/drawing/2016/5/11/chartex" xmlns:cx6="http://schemas.microsoft.com/office/drawing/2016/5/12/chartex" xmlns:cx7="http://schemas.microsoft.com/office/drawing/2016/5/13/chartex" xmlns:cx8="http://schemas.microsoft.com/office/drawing/2016/5/14/chartex" xmlns:mc="http://schemas.openxmlformats.org/markup-compatibility/2006" xmlns:aink="http://schemas.microsoft.com/office/drawing/2016/ink" xmlns:am3d="http://schemas.microsoft.com/office/drawing/2017/model3d" xmlns:o="urn:schemas-microsoft-com:office:office" xmlns:r="http://schemas.openxmlformats.org/officeDocument/2006/relationships" xmlns:m="http://schemas.openxmlformats.org/officeDocument/2006/math" xmlns:v="urn:schemas-microsoft-com:vml" xmlns:wp14="http://schemas.microsoft.com/office/word/2010/wordprocessingDrawing" xmlns:wp="http://schemas.openxmlformats.org/drawingml/2006/wordprocessingDrawing" xmlns:w10="urn:schemas-microsoft-com:office:word" xmlns:w="http://schemas.openxmlformats.org/wordprocessingml/2006/main" xmlns:w14="http://schemas.microsoft.com/office/word/2010/wordml" xmlns:w15="http://schemas.microsoft.com/office/word/2012/wordml" xmlns:w16se="http://schemas.microsoft.com/office/word/2015/wordml/symex" xmlns:wpg="http://schemas.microsoft.com/office/word/2010/wordprocessingGroup" xmlns:wpi="http://schemas.microsoft.com/office/word/2010/wordprocessingInk" xmlns:wne="http://schemas.microsoft.com/office/word/2006/wordml" xmlns:wps="http://schemas.microsoft.com/office/word/2010/wordprocessingShape" mc:Ignorable="w14 w15 w16se wp14">
   <w:footnote w:type="separator" w:id="-1">
     <w:p>
       <w:pPr>
@@ -1839,7 +1953,7 @@
 </file>
 
 <file path=word/numbering.xml><?xml version="1.0" encoding="utf-8"?>
-<w:numbering xmlns:wpc="http://schemas.microsoft.com/office/word/2010/wordprocessingCanvas" xmlns:mc="http://schemas.openxmlformats.org/markup-compatibility/2006" xmlns:o="urn:schemas-microsoft-com:office:office" xmlns:r="http://schemas.openxmlformats.org/officeDocument/2006/relationships" xmlns:m="http://schemas.openxmlformats.org/officeDocument/2006/math" xmlns:v="urn:schemas-microsoft-com:vml" xmlns:wp14="http://schemas.microsoft.com/office/word/2010/wordprocessingDrawing" xmlns:wp="http://schemas.openxmlformats.org/drawingml/2006/wordprocessingDrawing" xmlns:w10="urn:schemas-microsoft-com:office:word" xmlns:w="http://schemas.openxmlformats.org/wordprocessingml/2006/main" xmlns:w14="http://schemas.microsoft.com/office/word/2010/wordml" xmlns:w15="http://schemas.microsoft.com/office/word/2012/wordml" xmlns:wpg="http://schemas.microsoft.com/office/word/2010/wordprocessingGroup" xmlns:wpi="http://schemas.microsoft.com/office/word/2010/wordprocessingInk" xmlns:wne="http://schemas.microsoft.com/office/word/2006/wordml" xmlns:wps="http://schemas.microsoft.com/office/word/2010/wordprocessingShape" mc:Ignorable="w14 w15 wp14">
+<w:numbering xmlns:wpc="http://schemas.microsoft.com/office/word/2010/wordprocessingCanvas" xmlns:cx="http://schemas.microsoft.com/office/drawing/2014/chartex" xmlns:cx1="http://schemas.microsoft.com/office/drawing/2015/9/8/chartex" xmlns:cx2="http://schemas.microsoft.com/office/drawing/2015/10/21/chartex" xmlns:cx3="http://schemas.microsoft.com/office/drawing/2016/5/9/chartex" xmlns:cx4="http://schemas.microsoft.com/office/drawing/2016/5/10/chartex" xmlns:cx5="http://schemas.microsoft.com/office/drawing/2016/5/11/chartex" xmlns:cx6="http://schemas.microsoft.com/office/drawing/2016/5/12/chartex" xmlns:cx7="http://schemas.microsoft.com/office/drawing/2016/5/13/chartex" xmlns:cx8="http://schemas.microsoft.com/office/drawing/2016/5/14/chartex" xmlns:mc="http://schemas.openxmlformats.org/markup-compatibility/2006" xmlns:aink="http://schemas.microsoft.com/office/drawing/2016/ink" xmlns:am3d="http://schemas.microsoft.com/office/drawing/2017/model3d" xmlns:o="urn:schemas-microsoft-com:office:office" xmlns:r="http://schemas.openxmlformats.org/officeDocument/2006/relationships" xmlns:m="http://schemas.openxmlformats.org/officeDocument/2006/math" xmlns:v="urn:schemas-microsoft-com:vml" xmlns:wp14="http://schemas.microsoft.com/office/word/2010/wordprocessingDrawing" xmlns:wp="http://schemas.openxmlformats.org/drawingml/2006/wordprocessingDrawing" xmlns:w10="urn:schemas-microsoft-com:office:word" xmlns:w="http://schemas.openxmlformats.org/wordprocessingml/2006/main" xmlns:w14="http://schemas.microsoft.com/office/word/2010/wordml" xmlns:w15="http://schemas.microsoft.com/office/word/2012/wordml" xmlns:w16se="http://schemas.microsoft.com/office/word/2015/wordml/symex" xmlns:wpg="http://schemas.microsoft.com/office/word/2010/wordprocessingGroup" xmlns:wpi="http://schemas.microsoft.com/office/word/2010/wordprocessingInk" xmlns:wne="http://schemas.microsoft.com/office/word/2006/wordml" xmlns:wps="http://schemas.microsoft.com/office/word/2010/wordprocessingShape" mc:Ignorable="w14 w15 w16se wp14">
   <w:abstractNum w:abstractNumId="0" w15:restartNumberingAfterBreak="0">
     <w:nsid w:val="23FE737C"/>
     <w:multiLevelType w:val="hybridMultilevel"/>
@@ -2080,7 +2194,7 @@
 </file>
 
 <file path=word/styles.xml><?xml version="1.0" encoding="utf-8"?>
-<w:styles xmlns:mc="http://schemas.openxmlformats.org/markup-compatibility/2006" xmlns:r="http://schemas.openxmlformats.org/officeDocument/2006/relationships" xmlns:w="http://schemas.openxmlformats.org/wordprocessingml/2006/main" xmlns:w14="http://schemas.microsoft.com/office/word/2010/wordml" xmlns:w15="http://schemas.microsoft.com/office/word/2012/wordml" mc:Ignorable="w14 w15">
+<w:styles xmlns:mc="http://schemas.openxmlformats.org/markup-compatibility/2006" xmlns:r="http://schemas.openxmlformats.org/officeDocument/2006/relationships" xmlns:w="http://schemas.openxmlformats.org/wordprocessingml/2006/main" xmlns:w14="http://schemas.microsoft.com/office/word/2010/wordml" xmlns:w15="http://schemas.microsoft.com/office/word/2012/wordml" xmlns:w16se="http://schemas.microsoft.com/office/word/2015/wordml/symex" mc:Ignorable="w14 w15 w16se">
   <w:docDefaults>
     <w:rPrDefault>
       <w:rPr>
@@ -2096,7 +2210,7 @@
       </w:pPr>
     </w:pPrDefault>
   </w:docDefaults>
-  <w:latentStyles w:defLockedState="0" w:defUIPriority="99" w:defSemiHidden="0" w:defUnhideWhenUsed="0" w:defQFormat="0" w:count="371">
+  <w:latentStyles w:defLockedState="0" w:defUIPriority="99" w:defSemiHidden="0" w:defUnhideWhenUsed="0" w:defQFormat="0" w:count="375">
     <w:lsdException w:name="Normal" w:uiPriority="0" w:qFormat="1"/>
     <w:lsdException w:name="heading 1" w:uiPriority="9" w:qFormat="1"/>
     <w:lsdException w:name="heading 2" w:semiHidden="1" w:uiPriority="9" w:unhideWhenUsed="1" w:qFormat="1"/>
@@ -2202,7 +2316,6 @@
     <w:lsdException w:name="HTML Sample" w:semiHidden="1" w:unhideWhenUsed="1"/>
     <w:lsdException w:name="HTML Typewriter" w:semiHidden="1" w:unhideWhenUsed="1"/>
     <w:lsdException w:name="HTML Variable" w:semiHidden="1" w:unhideWhenUsed="1"/>
-    <w:lsdException w:name="Normal Table" w:semiHidden="1" w:unhideWhenUsed="1"/>
     <w:lsdException w:name="annotation subject" w:semiHidden="1" w:unhideWhenUsed="1"/>
     <w:lsdException w:name="No List" w:semiHidden="1" w:unhideWhenUsed="1"/>
     <w:lsdException w:name="Outline List 1" w:semiHidden="1" w:unhideWhenUsed="1"/>
@@ -2246,10 +2359,8 @@
     <w:lsdException w:name="Table Elegant" w:semiHidden="1" w:unhideWhenUsed="1"/>
     <w:lsdException w:name="Table Professional" w:semiHidden="1" w:unhideWhenUsed="1"/>
     <w:lsdException w:name="Table Subtle 1" w:semiHidden="1" w:unhideWhenUsed="1"/>
-    <w:lsdException w:name="Table Subtle 2" w:semiHidden="1" w:unhideWhenUsed="1"/>
     <w:lsdException w:name="Table Web 1" w:semiHidden="1" w:unhideWhenUsed="1"/>
     <w:lsdException w:name="Table Web 2" w:semiHidden="1" w:unhideWhenUsed="1"/>
-    <w:lsdException w:name="Table Web 3" w:semiHidden="1" w:unhideWhenUsed="1"/>
     <w:lsdException w:name="Balloon Text" w:semiHidden="1" w:unhideWhenUsed="1"/>
     <w:lsdException w:name="Table Grid" w:uiPriority="39"/>
     <w:lsdException w:name="Table Theme" w:semiHidden="1" w:unhideWhenUsed="1"/>
@@ -2468,18 +2579,22 @@
     <w:lsdException w:name="List Table 5 Dark Accent 6" w:uiPriority="50"/>
     <w:lsdException w:name="List Table 6 Colorful Accent 6" w:uiPriority="51"/>
     <w:lsdException w:name="List Table 7 Colorful Accent 6" w:uiPriority="52"/>
+    <w:lsdException w:name="Mention" w:semiHidden="1" w:unhideWhenUsed="1"/>
+    <w:lsdException w:name="Smart Hyperlink" w:semiHidden="1" w:unhideWhenUsed="1"/>
+    <w:lsdException w:name="Hashtag" w:semiHidden="1" w:unhideWhenUsed="1"/>
+    <w:lsdException w:name="Unresolved Mention" w:semiHidden="1" w:unhideWhenUsed="1"/>
   </w:latentStyles>
-  <w:style w:type="paragraph" w:default="1" w:styleId="Normal">
+  <w:style w:type="paragraph" w:default="1" w:styleId="Binhthng">
     <w:name w:val="Normal"/>
     <w:qFormat/>
   </w:style>
-  <w:style w:type="character" w:default="1" w:styleId="DefaultParagraphFont">
+  <w:style w:type="character" w:default="1" w:styleId="Phngmcinhcuaoanvn">
     <w:name w:val="Default Paragraph Font"/>
     <w:uiPriority w:val="1"/>
     <w:semiHidden/>
     <w:unhideWhenUsed/>
   </w:style>
-  <w:style w:type="table" w:default="1" w:styleId="TableNormal">
+  <w:style w:type="table" w:default="1" w:styleId="BangThngthng">
     <w:name w:val="Normal Table"/>
     <w:uiPriority w:val="99"/>
     <w:semiHidden/>
@@ -2494,16 +2609,16 @@
       </w:tblCellMar>
     </w:tblPr>
   </w:style>
-  <w:style w:type="numbering" w:default="1" w:styleId="NoList">
+  <w:style w:type="numbering" w:default="1" w:styleId="Khngco">
     <w:name w:val="No List"/>
     <w:uiPriority w:val="99"/>
     <w:semiHidden/>
     <w:unhideWhenUsed/>
   </w:style>
-  <w:style w:type="paragraph" w:styleId="Header">
+  <w:style w:type="paragraph" w:styleId="utrang">
     <w:name w:val="header"/>
-    <w:basedOn w:val="Normal"/>
-    <w:link w:val="HeaderChar"/>
+    <w:basedOn w:val="Binhthng"/>
+    <w:link w:val="utrangChar"/>
     <w:uiPriority w:val="99"/>
     <w:unhideWhenUsed/>
     <w:rsid w:val="00A623C2"/>
@@ -2515,17 +2630,17 @@
       <w:spacing w:after="0" w:line="240" w:lineRule="auto"/>
     </w:pPr>
   </w:style>
-  <w:style w:type="character" w:customStyle="1" w:styleId="HeaderChar">
-    <w:name w:val="Header Char"/>
-    <w:basedOn w:val="DefaultParagraphFont"/>
-    <w:link w:val="Header"/>
+  <w:style w:type="character" w:customStyle="1" w:styleId="utrangChar">
+    <w:name w:val="Đầu trang Char"/>
+    <w:basedOn w:val="Phngmcinhcuaoanvn"/>
+    <w:link w:val="utrang"/>
     <w:uiPriority w:val="99"/>
     <w:rsid w:val="00A623C2"/>
   </w:style>
-  <w:style w:type="paragraph" w:styleId="Footer">
+  <w:style w:type="paragraph" w:styleId="Chntrang">
     <w:name w:val="footer"/>
-    <w:basedOn w:val="Normal"/>
-    <w:link w:val="FooterChar"/>
+    <w:basedOn w:val="Binhthng"/>
+    <w:link w:val="ChntrangChar"/>
     <w:uiPriority w:val="99"/>
     <w:unhideWhenUsed/>
     <w:rsid w:val="00A623C2"/>
@@ -2537,16 +2652,16 @@
       <w:spacing w:after="0" w:line="240" w:lineRule="auto"/>
     </w:pPr>
   </w:style>
-  <w:style w:type="character" w:customStyle="1" w:styleId="FooterChar">
-    <w:name w:val="Footer Char"/>
-    <w:basedOn w:val="DefaultParagraphFont"/>
-    <w:link w:val="Footer"/>
+  <w:style w:type="character" w:customStyle="1" w:styleId="ChntrangChar">
+    <w:name w:val="Chân trang Char"/>
+    <w:basedOn w:val="Phngmcinhcuaoanvn"/>
+    <w:link w:val="Chntrang"/>
     <w:uiPriority w:val="99"/>
     <w:rsid w:val="00A623C2"/>
   </w:style>
   <w:style w:type="paragraph" w:customStyle="1" w:styleId="TuStyle-Title1">
     <w:name w:val="Tu Style - Title 1"/>
-    <w:basedOn w:val="ListParagraph"/>
+    <w:basedOn w:val="oancuaDanhsach"/>
     <w:link w:val="TuStyle-Title1Char"/>
     <w:qFormat/>
     <w:rsid w:val="00794565"/>
@@ -2590,7 +2705,7 @@
   </w:style>
   <w:style w:type="character" w:customStyle="1" w:styleId="TuNormalChar">
     <w:name w:val="Tu Normal Char"/>
-    <w:basedOn w:val="DefaultParagraphFont"/>
+    <w:basedOn w:val="Phngmcinhcuaoanvn"/>
     <w:link w:val="TuNormal"/>
     <w:rsid w:val="00794565"/>
     <w:rPr>
@@ -2607,9 +2722,9 @@
       </w14:textFill>
     </w:rPr>
   </w:style>
-  <w:style w:type="paragraph" w:styleId="ListParagraph">
+  <w:style w:type="paragraph" w:styleId="oancuaDanhsach">
     <w:name w:val="List Paragraph"/>
-    <w:basedOn w:val="Normal"/>
+    <w:basedOn w:val="Binhthng"/>
     <w:uiPriority w:val="34"/>
     <w:qFormat/>
     <w:rsid w:val="00794565"/>
@@ -2620,7 +2735,7 @@
   </w:style>
   <w:style w:type="paragraph" w:customStyle="1" w:styleId="MyTable">
     <w:name w:val="My Table"/>
-    <w:basedOn w:val="Normal"/>
+    <w:basedOn w:val="Binhthng"/>
     <w:link w:val="MyTableChar"/>
     <w:qFormat/>
     <w:rsid w:val="00B50888"/>
@@ -2635,7 +2750,7 @@
   </w:style>
   <w:style w:type="character" w:customStyle="1" w:styleId="MyTableChar">
     <w:name w:val="My Table Char"/>
-    <w:basedOn w:val="DefaultParagraphFont"/>
+    <w:basedOn w:val="Phngmcinhcuaoanvn"/>
     <w:link w:val="MyTable"/>
     <w:rsid w:val="00B50888"/>
     <w:rPr>
@@ -2646,7 +2761,7 @@
   </w:style>
   <w:style w:type="character" w:customStyle="1" w:styleId="TuStyle-Title1Char">
     <w:name w:val="Tu Style - Title 1 Char"/>
-    <w:basedOn w:val="DefaultParagraphFont"/>
+    <w:basedOn w:val="Phngmcinhcuaoanvn"/>
     <w:link w:val="TuStyle-Title1"/>
     <w:rsid w:val="00B50888"/>
     <w:rPr>

</xml_diff>